<commit_message>
se agrega los test
</commit_message>
<xml_diff>
--- a/doc/Screenshots.docx
+++ b/doc/Screenshots.docx
@@ -2,7 +2,412 @@
 <file path=word/document.xml><?xml version="1.0" encoding="utf-8"?>
 <w:document xmlns:wpc="http://schemas.microsoft.com/office/word/2010/wordprocessingCanvas" xmlns:cx="http://schemas.microsoft.com/office/drawing/2014/chartex" xmlns:cx1="http://schemas.microsoft.com/office/drawing/2015/9/8/chartex" xmlns:cx2="http://schemas.microsoft.com/office/drawing/2015/10/21/chartex" xmlns:cx3="http://schemas.microsoft.com/office/drawing/2016/5/9/chartex" xmlns:cx4="http://schemas.microsoft.com/office/drawing/2016/5/10/chartex" xmlns:cx5="http://schemas.microsoft.com/office/drawing/2016/5/11/chartex" xmlns:cx6="http://schemas.microsoft.com/office/drawing/2016/5/12/chartex" xmlns:cx7="http://schemas.microsoft.com/office/drawing/2016/5/13/chartex" xmlns:cx8="http://schemas.microsoft.com/office/drawing/2016/5/14/chartex" xmlns:mc="http://schemas.openxmlformats.org/markup-compatibility/2006" xmlns:aink="http://schemas.microsoft.com/office/drawing/2016/ink" xmlns:am3d="http://schemas.microsoft.com/office/drawing/2017/model3d" xmlns:o="urn:schemas-microsoft-com:office:office" xmlns:oel="http://schemas.microsoft.com/office/2019/extlst" xmlns:r="http://schemas.openxmlformats.org/officeDocument/2006/relationships" xmlns:m="http://schemas.openxmlformats.org/officeDocument/2006/math" xmlns:v="urn:schemas-microsoft-com:vml" xmlns:wp14="http://schemas.microsoft.com/office/word/2010/wordprocessingDrawing" xmlns:wp="http://schemas.openxmlformats.org/drawingml/2006/wordprocessingDrawing" xmlns:w10="urn:schemas-microsoft-com:office:word" xmlns:w="http://schemas.openxmlformats.org/wordprocessingml/2006/main" xmlns:w14="http://schemas.microsoft.com/office/word/2010/wordml" xmlns:w15="http://schemas.microsoft.com/office/word/2012/wordml" xmlns:w16cex="http://schemas.microsoft.com/office/word/2018/wordml/cex" xmlns:w16cid="http://schemas.microsoft.com/office/word/2016/wordml/cid" xmlns:w16="http://schemas.microsoft.com/office/word/2018/wordml" xmlns:w16du="http://schemas.microsoft.com/office/word/2023/wordml/word16du" xmlns:w16sdtdh="http://schemas.microsoft.com/office/word/2020/wordml/sdtdatahash" xmlns:w16se="http://schemas.microsoft.com/office/word/2015/wordml/symex" xmlns:wpg="http://schemas.microsoft.com/office/word/2010/wordprocessingGroup" xmlns:wpi="http://schemas.microsoft.com/office/word/2010/wordprocessingInk" xmlns:wne="http://schemas.microsoft.com/office/word/2006/wordml" xmlns:wps="http://schemas.microsoft.com/office/word/2010/wordprocessingShape" mc:Ignorable="w14 w15 w16se w16cid w16 w16cex w16sdtdh w16du wp14">
   <w:body>
-    <w:p/>
+    <w:p>
+      <w:pPr>
+        <w:rPr>
+          <w:lang w:val="es-MX"/>
+        </w:rPr>
+      </w:pPr>
+      <w:r>
+        <w:rPr>
+          <w:lang w:val="es-MX"/>
+        </w:rPr>
+        <w:t xml:space="preserve">Abner mejicanos </w:t>
+      </w:r>
+    </w:p>
+    <w:p>
+      <w:pPr>
+        <w:rPr>
+          <w:lang w:val="es-MX"/>
+        </w:rPr>
+      </w:pPr>
+      <w:r>
+        <w:rPr>
+          <w:lang w:val="es-MX"/>
+        </w:rPr>
+        <w:drawing>
+          <wp:inline distT="0" distB="0" distL="0" distR="0" wp14:anchorId="55D3894F" wp14:editId="2431D7C7">
+            <wp:extent cx="5612130" cy="3507740"/>
+            <wp:effectExtent l="0" t="0" r="0" b="0"/>
+            <wp:docPr id="1841241467" name="Imagen 1" descr="Texto&#10;&#10;Descripción generada automáticamente"/>
+            <wp:cNvGraphicFramePr>
+              <a:graphicFrameLocks xmlns:a="http://schemas.openxmlformats.org/drawingml/2006/main" noChangeAspect="1"/>
+            </wp:cNvGraphicFramePr>
+            <a:graphic xmlns:a="http://schemas.openxmlformats.org/drawingml/2006/main">
+              <a:graphicData uri="http://schemas.openxmlformats.org/drawingml/2006/picture">
+                <pic:pic xmlns:pic="http://schemas.openxmlformats.org/drawingml/2006/picture">
+                  <pic:nvPicPr>
+                    <pic:cNvPr id="1841241467" name="Imagen 1" descr="Texto&#10;&#10;Descripción generada automáticamente"/>
+                    <pic:cNvPicPr/>
+                  </pic:nvPicPr>
+                  <pic:blipFill>
+                    <a:blip r:embed="rId4"/>
+                    <a:stretch>
+                      <a:fillRect/>
+                    </a:stretch>
+                  </pic:blipFill>
+                  <pic:spPr>
+                    <a:xfrm>
+                      <a:off x="0" y="0"/>
+                      <a:ext cx="5612130" cy="3507740"/>
+                    </a:xfrm>
+                    <a:prstGeom prst="rect">
+                      <a:avLst/>
+                    </a:prstGeom>
+                  </pic:spPr>
+                </pic:pic>
+              </a:graphicData>
+            </a:graphic>
+          </wp:inline>
+        </w:drawing>
+      </w:r>
+    </w:p>
+    <w:p>
+      <w:pPr>
+        <w:rPr>
+          <w:lang w:val="es-MX"/>
+        </w:rPr>
+      </w:pPr>
+      <w:r>
+        <w:rPr>
+          <w:lang w:val="es-MX"/>
+        </w:rPr>
+        <w:drawing>
+          <wp:inline distT="0" distB="0" distL="0" distR="0" wp14:anchorId="279E85AB" wp14:editId="708783E9">
+            <wp:extent cx="5612130" cy="3507740"/>
+            <wp:effectExtent l="0" t="0" r="0" b="0"/>
+            <wp:docPr id="1575516591" name="Imagen 1" descr="Texto&#10;&#10;Descripción generada automáticamente"/>
+            <wp:cNvGraphicFramePr>
+              <a:graphicFrameLocks xmlns:a="http://schemas.openxmlformats.org/drawingml/2006/main" noChangeAspect="1"/>
+            </wp:cNvGraphicFramePr>
+            <a:graphic xmlns:a="http://schemas.openxmlformats.org/drawingml/2006/main">
+              <a:graphicData uri="http://schemas.openxmlformats.org/drawingml/2006/picture">
+                <pic:pic xmlns:pic="http://schemas.openxmlformats.org/drawingml/2006/picture">
+                  <pic:nvPicPr>
+                    <pic:cNvPr id="1575516591" name="Imagen 1" descr="Texto&#10;&#10;Descripción generada automáticamente"/>
+                    <pic:cNvPicPr/>
+                  </pic:nvPicPr>
+                  <pic:blipFill>
+                    <a:blip r:embed="rId5"/>
+                    <a:stretch>
+                      <a:fillRect/>
+                    </a:stretch>
+                  </pic:blipFill>
+                  <pic:spPr>
+                    <a:xfrm>
+                      <a:off x="0" y="0"/>
+                      <a:ext cx="5612130" cy="3507740"/>
+                    </a:xfrm>
+                    <a:prstGeom prst="rect">
+                      <a:avLst/>
+                    </a:prstGeom>
+                  </pic:spPr>
+                </pic:pic>
+              </a:graphicData>
+            </a:graphic>
+          </wp:inline>
+        </w:drawing>
+      </w:r>
+    </w:p>
+    <w:p>
+      <w:pPr>
+        <w:rPr>
+          <w:lang w:val="es-MX"/>
+        </w:rPr>
+      </w:pPr>
+      <w:r>
+        <w:rPr>
+          <w:lang w:val="es-MX"/>
+        </w:rPr>
+        <w:lastRenderedPageBreak/>
+        <w:drawing>
+          <wp:inline distT="0" distB="0" distL="0" distR="0" wp14:anchorId="231153C5" wp14:editId="10AC1899">
+            <wp:extent cx="5612130" cy="3507740"/>
+            <wp:effectExtent l="0" t="0" r="0" b="0"/>
+            <wp:docPr id="1741182570" name="Imagen 1" descr="Texto&#10;&#10;Descripción generada automáticamente"/>
+            <wp:cNvGraphicFramePr>
+              <a:graphicFrameLocks xmlns:a="http://schemas.openxmlformats.org/drawingml/2006/main" noChangeAspect="1"/>
+            </wp:cNvGraphicFramePr>
+            <a:graphic xmlns:a="http://schemas.openxmlformats.org/drawingml/2006/main">
+              <a:graphicData uri="http://schemas.openxmlformats.org/drawingml/2006/picture">
+                <pic:pic xmlns:pic="http://schemas.openxmlformats.org/drawingml/2006/picture">
+                  <pic:nvPicPr>
+                    <pic:cNvPr id="1741182570" name="Imagen 1" descr="Texto&#10;&#10;Descripción generada automáticamente"/>
+                    <pic:cNvPicPr/>
+                  </pic:nvPicPr>
+                  <pic:blipFill>
+                    <a:blip r:embed="rId6"/>
+                    <a:stretch>
+                      <a:fillRect/>
+                    </a:stretch>
+                  </pic:blipFill>
+                  <pic:spPr>
+                    <a:xfrm>
+                      <a:off x="0" y="0"/>
+                      <a:ext cx="5612130" cy="3507740"/>
+                    </a:xfrm>
+                    <a:prstGeom prst="rect">
+                      <a:avLst/>
+                    </a:prstGeom>
+                  </pic:spPr>
+                </pic:pic>
+              </a:graphicData>
+            </a:graphic>
+          </wp:inline>
+        </w:drawing>
+      </w:r>
+    </w:p>
+    <w:p>
+      <w:pPr>
+        <w:rPr>
+          <w:lang w:val="es-MX"/>
+        </w:rPr>
+      </w:pPr>
+      <w:r>
+        <w:rPr>
+          <w:lang w:val="es-MX"/>
+        </w:rPr>
+        <w:drawing>
+          <wp:inline distT="0" distB="0" distL="0" distR="0" wp14:anchorId="5BB34343" wp14:editId="6C98201B">
+            <wp:extent cx="5612130" cy="3507740"/>
+            <wp:effectExtent l="0" t="0" r="0" b="0"/>
+            <wp:docPr id="1817775841" name="Imagen 1" descr="Texto&#10;&#10;Descripción generada automáticamente"/>
+            <wp:cNvGraphicFramePr>
+              <a:graphicFrameLocks xmlns:a="http://schemas.openxmlformats.org/drawingml/2006/main" noChangeAspect="1"/>
+            </wp:cNvGraphicFramePr>
+            <a:graphic xmlns:a="http://schemas.openxmlformats.org/drawingml/2006/main">
+              <a:graphicData uri="http://schemas.openxmlformats.org/drawingml/2006/picture">
+                <pic:pic xmlns:pic="http://schemas.openxmlformats.org/drawingml/2006/picture">
+                  <pic:nvPicPr>
+                    <pic:cNvPr id="1817775841" name="Imagen 1" descr="Texto&#10;&#10;Descripción generada automáticamente"/>
+                    <pic:cNvPicPr/>
+                  </pic:nvPicPr>
+                  <pic:blipFill>
+                    <a:blip r:embed="rId7"/>
+                    <a:stretch>
+                      <a:fillRect/>
+                    </a:stretch>
+                  </pic:blipFill>
+                  <pic:spPr>
+                    <a:xfrm>
+                      <a:off x="0" y="0"/>
+                      <a:ext cx="5612130" cy="3507740"/>
+                    </a:xfrm>
+                    <a:prstGeom prst="rect">
+                      <a:avLst/>
+                    </a:prstGeom>
+                  </pic:spPr>
+                </pic:pic>
+              </a:graphicData>
+            </a:graphic>
+          </wp:inline>
+        </w:drawing>
+      </w:r>
+    </w:p>
+    <w:p>
+      <w:pPr>
+        <w:rPr>
+          <w:lang w:val="es-MX"/>
+        </w:rPr>
+      </w:pPr>
+    </w:p>
+    <w:p>
+      <w:pPr>
+        <w:rPr>
+          <w:lang w:val="es-MX"/>
+        </w:rPr>
+      </w:pPr>
+      <w:r>
+        <w:rPr>
+          <w:lang w:val="es-MX"/>
+        </w:rPr>
+        <w:lastRenderedPageBreak/>
+        <w:drawing>
+          <wp:inline distT="0" distB="0" distL="0" distR="0" wp14:anchorId="3C86B923" wp14:editId="06F1B817">
+            <wp:extent cx="5612130" cy="3507740"/>
+            <wp:effectExtent l="0" t="0" r="0" b="0"/>
+            <wp:docPr id="1189441324" name="Imagen 1" descr="Texto&#10;&#10;Descripción generada automáticamente"/>
+            <wp:cNvGraphicFramePr>
+              <a:graphicFrameLocks xmlns:a="http://schemas.openxmlformats.org/drawingml/2006/main" noChangeAspect="1"/>
+            </wp:cNvGraphicFramePr>
+            <a:graphic xmlns:a="http://schemas.openxmlformats.org/drawingml/2006/main">
+              <a:graphicData uri="http://schemas.openxmlformats.org/drawingml/2006/picture">
+                <pic:pic xmlns:pic="http://schemas.openxmlformats.org/drawingml/2006/picture">
+                  <pic:nvPicPr>
+                    <pic:cNvPr id="1189441324" name="Imagen 1" descr="Texto&#10;&#10;Descripción generada automáticamente"/>
+                    <pic:cNvPicPr/>
+                  </pic:nvPicPr>
+                  <pic:blipFill>
+                    <a:blip r:embed="rId8"/>
+                    <a:stretch>
+                      <a:fillRect/>
+                    </a:stretch>
+                  </pic:blipFill>
+                  <pic:spPr>
+                    <a:xfrm>
+                      <a:off x="0" y="0"/>
+                      <a:ext cx="5612130" cy="3507740"/>
+                    </a:xfrm>
+                    <a:prstGeom prst="rect">
+                      <a:avLst/>
+                    </a:prstGeom>
+                  </pic:spPr>
+                </pic:pic>
+              </a:graphicData>
+            </a:graphic>
+          </wp:inline>
+        </w:drawing>
+      </w:r>
+    </w:p>
+    <w:p>
+      <w:pPr>
+        <w:rPr>
+          <w:lang w:val="es-MX"/>
+        </w:rPr>
+      </w:pPr>
+    </w:p>
+    <w:p>
+      <w:pPr>
+        <w:rPr>
+          <w:lang w:val="es-MX"/>
+        </w:rPr>
+      </w:pPr>
+      <w:r>
+        <w:rPr>
+          <w:lang w:val="es-MX"/>
+        </w:rPr>
+        <w:drawing>
+          <wp:inline distT="0" distB="0" distL="0" distR="0" wp14:anchorId="7C3E9DB3" wp14:editId="538A5E07">
+            <wp:extent cx="5612130" cy="3507740"/>
+            <wp:effectExtent l="0" t="0" r="0" b="0"/>
+            <wp:docPr id="1292452211" name="Imagen 1" descr="Captura de pantalla de un celular&#10;&#10;Descripción generada automáticamente"/>
+            <wp:cNvGraphicFramePr>
+              <a:graphicFrameLocks xmlns:a="http://schemas.openxmlformats.org/drawingml/2006/main" noChangeAspect="1"/>
+            </wp:cNvGraphicFramePr>
+            <a:graphic xmlns:a="http://schemas.openxmlformats.org/drawingml/2006/main">
+              <a:graphicData uri="http://schemas.openxmlformats.org/drawingml/2006/picture">
+                <pic:pic xmlns:pic="http://schemas.openxmlformats.org/drawingml/2006/picture">
+                  <pic:nvPicPr>
+                    <pic:cNvPr id="1292452211" name="Imagen 1" descr="Captura de pantalla de un celular&#10;&#10;Descripción generada automáticamente"/>
+                    <pic:cNvPicPr/>
+                  </pic:nvPicPr>
+                  <pic:blipFill>
+                    <a:blip r:embed="rId9"/>
+                    <a:stretch>
+                      <a:fillRect/>
+                    </a:stretch>
+                  </pic:blipFill>
+                  <pic:spPr>
+                    <a:xfrm>
+                      <a:off x="0" y="0"/>
+                      <a:ext cx="5612130" cy="3507740"/>
+                    </a:xfrm>
+                    <a:prstGeom prst="rect">
+                      <a:avLst/>
+                    </a:prstGeom>
+                  </pic:spPr>
+                </pic:pic>
+              </a:graphicData>
+            </a:graphic>
+          </wp:inline>
+        </w:drawing>
+      </w:r>
+    </w:p>
+    <w:p>
+      <w:pPr>
+        <w:rPr>
+          <w:lang w:val="es-MX"/>
+        </w:rPr>
+      </w:pPr>
+      <w:r>
+        <w:rPr>
+          <w:lang w:val="es-MX"/>
+        </w:rPr>
+        <w:lastRenderedPageBreak/>
+        <w:drawing>
+          <wp:inline distT="0" distB="0" distL="0" distR="0" wp14:anchorId="12092D7B" wp14:editId="4F0DC6BB">
+            <wp:extent cx="5612130" cy="3507740"/>
+            <wp:effectExtent l="0" t="0" r="0" b="0"/>
+            <wp:docPr id="246242331" name="Imagen 1" descr="Texto&#10;&#10;Descripción generada automáticamente"/>
+            <wp:cNvGraphicFramePr>
+              <a:graphicFrameLocks xmlns:a="http://schemas.openxmlformats.org/drawingml/2006/main" noChangeAspect="1"/>
+            </wp:cNvGraphicFramePr>
+            <a:graphic xmlns:a="http://schemas.openxmlformats.org/drawingml/2006/main">
+              <a:graphicData uri="http://schemas.openxmlformats.org/drawingml/2006/picture">
+                <pic:pic xmlns:pic="http://schemas.openxmlformats.org/drawingml/2006/picture">
+                  <pic:nvPicPr>
+                    <pic:cNvPr id="246242331" name="Imagen 1" descr="Texto&#10;&#10;Descripción generada automáticamente"/>
+                    <pic:cNvPicPr/>
+                  </pic:nvPicPr>
+                  <pic:blipFill>
+                    <a:blip r:embed="rId10"/>
+                    <a:stretch>
+                      <a:fillRect/>
+                    </a:stretch>
+                  </pic:blipFill>
+                  <pic:spPr>
+                    <a:xfrm>
+                      <a:off x="0" y="0"/>
+                      <a:ext cx="5612130" cy="3507740"/>
+                    </a:xfrm>
+                    <a:prstGeom prst="rect">
+                      <a:avLst/>
+                    </a:prstGeom>
+                  </pic:spPr>
+                </pic:pic>
+              </a:graphicData>
+            </a:graphic>
+          </wp:inline>
+        </w:drawing>
+      </w:r>
+    </w:p>
+    <w:p>
+      <w:pPr>
+        <w:rPr>
+          <w:lang w:val="es-MX"/>
+        </w:rPr>
+      </w:pPr>
+      <w:r>
+        <w:rPr>
+          <w:lang w:val="es-MX"/>
+        </w:rPr>
+        <w:drawing>
+          <wp:inline distT="0" distB="0" distL="0" distR="0" wp14:anchorId="0784319B" wp14:editId="4632B198">
+            <wp:extent cx="5612130" cy="3504565"/>
+            <wp:effectExtent l="0" t="0" r="0" b="0"/>
+            <wp:docPr id="658146837" name="Imagen 1" descr="Texto&#10;&#10;Descripción generada automáticamente"/>
+            <wp:cNvGraphicFramePr>
+              <a:graphicFrameLocks xmlns:a="http://schemas.openxmlformats.org/drawingml/2006/main" noChangeAspect="1"/>
+            </wp:cNvGraphicFramePr>
+            <a:graphic xmlns:a="http://schemas.openxmlformats.org/drawingml/2006/main">
+              <a:graphicData uri="http://schemas.openxmlformats.org/drawingml/2006/picture">
+                <pic:pic xmlns:pic="http://schemas.openxmlformats.org/drawingml/2006/picture">
+                  <pic:nvPicPr>
+                    <pic:cNvPr id="658146837" name="Imagen 1" descr="Texto&#10;&#10;Descripción generada automáticamente"/>
+                    <pic:cNvPicPr/>
+                  </pic:nvPicPr>
+                  <pic:blipFill>
+                    <a:blip r:embed="rId11"/>
+                    <a:stretch>
+                      <a:fillRect/>
+                    </a:stretch>
+                  </pic:blipFill>
+                  <pic:spPr>
+                    <a:xfrm>
+                      <a:off x="0" y="0"/>
+                      <a:ext cx="5612130" cy="3504565"/>
+                    </a:xfrm>
+                    <a:prstGeom prst="rect">
+                      <a:avLst/>
+                    </a:prstGeom>
+                  </pic:spPr>
+                </pic:pic>
+              </a:graphicData>
+            </a:graphic>
+          </wp:inline>
+        </w:drawing>
+      </w:r>
+    </w:p>
     <w:sectPr>
       <w:pgSz w:w="12240" w:h="15840"/>
       <w:pgMar w:top="1417" w:right="1701" w:bottom="1417" w:left="1701" w:header="708" w:footer="708" w:gutter="0"/>

</xml_diff>

<commit_message>
se agregaron cambios en el codigo y en el doc
</commit_message>
<xml_diff>
--- a/doc/Screenshots.docx
+++ b/doc/Screenshots.docx
@@ -407,6 +407,437 @@
           </wp:inline>
         </w:drawing>
       </w:r>
+    </w:p>
+    <w:p>
+      <w:pPr>
+        <w:rPr>
+          <w:lang w:val="es-MX"/>
+        </w:rPr>
+      </w:pPr>
+    </w:p>
+    <w:p>
+      <w:pPr>
+        <w:rPr>
+          <w:lang w:val="es-MX"/>
+        </w:rPr>
+      </w:pPr>
+      <w:r>
+        <w:rPr>
+          <w:lang w:val="es-MX"/>
+        </w:rPr>
+        <w:lastRenderedPageBreak/>
+        <w:drawing>
+          <wp:inline distT="0" distB="0" distL="0" distR="0" wp14:anchorId="29D4B18E" wp14:editId="29A61FFF">
+            <wp:extent cx="5612130" cy="3507740"/>
+            <wp:effectExtent l="0" t="0" r="0" b="0"/>
+            <wp:docPr id="1743308055" name="Imagen 1" descr="Texto&#10;&#10;Descripción generada automáticamente"/>
+            <wp:cNvGraphicFramePr>
+              <a:graphicFrameLocks xmlns:a="http://schemas.openxmlformats.org/drawingml/2006/main" noChangeAspect="1"/>
+            </wp:cNvGraphicFramePr>
+            <a:graphic xmlns:a="http://schemas.openxmlformats.org/drawingml/2006/main">
+              <a:graphicData uri="http://schemas.openxmlformats.org/drawingml/2006/picture">
+                <pic:pic xmlns:pic="http://schemas.openxmlformats.org/drawingml/2006/picture">
+                  <pic:nvPicPr>
+                    <pic:cNvPr id="1743308055" name="Imagen 1" descr="Texto&#10;&#10;Descripción generada automáticamente"/>
+                    <pic:cNvPicPr/>
+                  </pic:nvPicPr>
+                  <pic:blipFill>
+                    <a:blip r:embed="rId12"/>
+                    <a:stretch>
+                      <a:fillRect/>
+                    </a:stretch>
+                  </pic:blipFill>
+                  <pic:spPr>
+                    <a:xfrm>
+                      <a:off x="0" y="0"/>
+                      <a:ext cx="5612130" cy="3507740"/>
+                    </a:xfrm>
+                    <a:prstGeom prst="rect">
+                      <a:avLst/>
+                    </a:prstGeom>
+                  </pic:spPr>
+                </pic:pic>
+              </a:graphicData>
+            </a:graphic>
+          </wp:inline>
+        </w:drawing>
+      </w:r>
+    </w:p>
+    <w:p>
+      <w:pPr>
+        <w:rPr>
+          <w:lang w:val="es-MX"/>
+        </w:rPr>
+      </w:pPr>
+      <w:r>
+        <w:rPr>
+          <w:lang w:val="es-MX"/>
+        </w:rPr>
+        <w:drawing>
+          <wp:inline distT="0" distB="0" distL="0" distR="0" wp14:anchorId="2CE8029C" wp14:editId="77BAEF83">
+            <wp:extent cx="5612130" cy="3507740"/>
+            <wp:effectExtent l="0" t="0" r="0" b="0"/>
+            <wp:docPr id="210661254" name="Imagen 1" descr="Texto&#10;&#10;Descripción generada automáticamente"/>
+            <wp:cNvGraphicFramePr>
+              <a:graphicFrameLocks xmlns:a="http://schemas.openxmlformats.org/drawingml/2006/main" noChangeAspect="1"/>
+            </wp:cNvGraphicFramePr>
+            <a:graphic xmlns:a="http://schemas.openxmlformats.org/drawingml/2006/main">
+              <a:graphicData uri="http://schemas.openxmlformats.org/drawingml/2006/picture">
+                <pic:pic xmlns:pic="http://schemas.openxmlformats.org/drawingml/2006/picture">
+                  <pic:nvPicPr>
+                    <pic:cNvPr id="210661254" name="Imagen 1" descr="Texto&#10;&#10;Descripción generada automáticamente"/>
+                    <pic:cNvPicPr/>
+                  </pic:nvPicPr>
+                  <pic:blipFill>
+                    <a:blip r:embed="rId13"/>
+                    <a:stretch>
+                      <a:fillRect/>
+                    </a:stretch>
+                  </pic:blipFill>
+                  <pic:spPr>
+                    <a:xfrm>
+                      <a:off x="0" y="0"/>
+                      <a:ext cx="5612130" cy="3507740"/>
+                    </a:xfrm>
+                    <a:prstGeom prst="rect">
+                      <a:avLst/>
+                    </a:prstGeom>
+                  </pic:spPr>
+                </pic:pic>
+              </a:graphicData>
+            </a:graphic>
+          </wp:inline>
+        </w:drawing>
+      </w:r>
+    </w:p>
+    <w:p>
+      <w:pPr>
+        <w:rPr>
+          <w:lang w:val="es-MX"/>
+        </w:rPr>
+      </w:pPr>
+      <w:r>
+        <w:rPr>
+          <w:lang w:val="es-MX"/>
+        </w:rPr>
+        <w:lastRenderedPageBreak/>
+        <w:drawing>
+          <wp:inline distT="0" distB="0" distL="0" distR="0" wp14:anchorId="7115DE3F" wp14:editId="78A27055">
+            <wp:extent cx="5612130" cy="3507740"/>
+            <wp:effectExtent l="0" t="0" r="0" b="0"/>
+            <wp:docPr id="2136712803" name="Imagen 1" descr="Texto&#10;&#10;Descripción generada automáticamente"/>
+            <wp:cNvGraphicFramePr>
+              <a:graphicFrameLocks xmlns:a="http://schemas.openxmlformats.org/drawingml/2006/main" noChangeAspect="1"/>
+            </wp:cNvGraphicFramePr>
+            <a:graphic xmlns:a="http://schemas.openxmlformats.org/drawingml/2006/main">
+              <a:graphicData uri="http://schemas.openxmlformats.org/drawingml/2006/picture">
+                <pic:pic xmlns:pic="http://schemas.openxmlformats.org/drawingml/2006/picture">
+                  <pic:nvPicPr>
+                    <pic:cNvPr id="2136712803" name="Imagen 1" descr="Texto&#10;&#10;Descripción generada automáticamente"/>
+                    <pic:cNvPicPr/>
+                  </pic:nvPicPr>
+                  <pic:blipFill>
+                    <a:blip r:embed="rId14"/>
+                    <a:stretch>
+                      <a:fillRect/>
+                    </a:stretch>
+                  </pic:blipFill>
+                  <pic:spPr>
+                    <a:xfrm>
+                      <a:off x="0" y="0"/>
+                      <a:ext cx="5612130" cy="3507740"/>
+                    </a:xfrm>
+                    <a:prstGeom prst="rect">
+                      <a:avLst/>
+                    </a:prstGeom>
+                  </pic:spPr>
+                </pic:pic>
+              </a:graphicData>
+            </a:graphic>
+          </wp:inline>
+        </w:drawing>
+      </w:r>
+    </w:p>
+    <w:p>
+      <w:pPr>
+        <w:rPr>
+          <w:lang w:val="es-MX"/>
+        </w:rPr>
+      </w:pPr>
+      <w:r>
+        <w:rPr>
+          <w:lang w:val="es-MX"/>
+        </w:rPr>
+        <w:drawing>
+          <wp:inline distT="0" distB="0" distL="0" distR="0" wp14:anchorId="227BE001" wp14:editId="3644FF44">
+            <wp:extent cx="5612130" cy="3507740"/>
+            <wp:effectExtent l="0" t="0" r="0" b="0"/>
+            <wp:docPr id="86995269" name="Imagen 1" descr="Texto&#10;&#10;Descripción generada automáticamente"/>
+            <wp:cNvGraphicFramePr>
+              <a:graphicFrameLocks xmlns:a="http://schemas.openxmlformats.org/drawingml/2006/main" noChangeAspect="1"/>
+            </wp:cNvGraphicFramePr>
+            <a:graphic xmlns:a="http://schemas.openxmlformats.org/drawingml/2006/main">
+              <a:graphicData uri="http://schemas.openxmlformats.org/drawingml/2006/picture">
+                <pic:pic xmlns:pic="http://schemas.openxmlformats.org/drawingml/2006/picture">
+                  <pic:nvPicPr>
+                    <pic:cNvPr id="86995269" name="Imagen 1" descr="Texto&#10;&#10;Descripción generada automáticamente"/>
+                    <pic:cNvPicPr/>
+                  </pic:nvPicPr>
+                  <pic:blipFill>
+                    <a:blip r:embed="rId15"/>
+                    <a:stretch>
+                      <a:fillRect/>
+                    </a:stretch>
+                  </pic:blipFill>
+                  <pic:spPr>
+                    <a:xfrm>
+                      <a:off x="0" y="0"/>
+                      <a:ext cx="5612130" cy="3507740"/>
+                    </a:xfrm>
+                    <a:prstGeom prst="rect">
+                      <a:avLst/>
+                    </a:prstGeom>
+                  </pic:spPr>
+                </pic:pic>
+              </a:graphicData>
+            </a:graphic>
+          </wp:inline>
+        </w:drawing>
+      </w:r>
+    </w:p>
+    <w:p>
+      <w:pPr>
+        <w:rPr>
+          <w:lang w:val="es-MX"/>
+        </w:rPr>
+      </w:pPr>
+    </w:p>
+    <w:p>
+      <w:pPr>
+        <w:rPr>
+          <w:lang w:val="es-MX"/>
+        </w:rPr>
+      </w:pPr>
+    </w:p>
+    <w:p>
+      <w:pPr>
+        <w:rPr>
+          <w:lang w:val="es-MX"/>
+        </w:rPr>
+      </w:pPr>
+    </w:p>
+    <w:p>
+      <w:pPr>
+        <w:rPr>
+          <w:lang w:val="es-MX"/>
+        </w:rPr>
+      </w:pPr>
+    </w:p>
+    <w:p>
+      <w:pPr>
+        <w:rPr>
+          <w:lang w:val="es-MX"/>
+        </w:rPr>
+      </w:pPr>
+      <w:r>
+        <w:rPr>
+          <w:lang w:val="es-MX"/>
+        </w:rPr>
+        <w:t xml:space="preserve">Gabriel </w:t>
+      </w:r>
+      <w:proofErr w:type="spellStart"/>
+      <w:r>
+        <w:rPr>
+          <w:lang w:val="es-MX"/>
+        </w:rPr>
+        <w:t>quan</w:t>
+      </w:r>
+      <w:proofErr w:type="spellEnd"/>
+    </w:p>
+    <w:p>
+      <w:pPr>
+        <w:rPr>
+          <w:lang w:val="es-MX"/>
+        </w:rPr>
+      </w:pPr>
+      <w:r>
+        <w:rPr>
+          <w:noProof/>
+          <w:lang w:val="es-MX"/>
+        </w:rPr>
+        <w:drawing>
+          <wp:inline distT="0" distB="0" distL="0" distR="0" wp14:anchorId="27B75556" wp14:editId="4CF4E554">
+            <wp:extent cx="5524500" cy="3591901"/>
+            <wp:effectExtent l="0" t="0" r="0" b="0"/>
+            <wp:docPr id="141494626" name="Imagen 1"/>
+            <wp:cNvGraphicFramePr>
+              <a:graphicFrameLocks xmlns:a="http://schemas.openxmlformats.org/drawingml/2006/main" noChangeAspect="1"/>
+            </wp:cNvGraphicFramePr>
+            <a:graphic xmlns:a="http://schemas.openxmlformats.org/drawingml/2006/main">
+              <a:graphicData uri="http://schemas.openxmlformats.org/drawingml/2006/picture">
+                <pic:pic xmlns:pic="http://schemas.openxmlformats.org/drawingml/2006/picture">
+                  <pic:nvPicPr>
+                    <pic:cNvPr id="0" name="Picture 2"/>
+                    <pic:cNvPicPr>
+                      <a:picLocks noChangeAspect="1" noChangeArrowheads="1"/>
+                    </pic:cNvPicPr>
+                  </pic:nvPicPr>
+                  <pic:blipFill>
+                    <a:blip r:embed="rId16">
+                      <a:extLst>
+                        <a:ext uri="{28A0092B-C50C-407E-A947-70E740481C1C}">
+                          <a14:useLocalDpi xmlns:a14="http://schemas.microsoft.com/office/drawing/2010/main" val="0"/>
+                        </a:ext>
+                      </a:extLst>
+                    </a:blip>
+                    <a:srcRect/>
+                    <a:stretch>
+                      <a:fillRect/>
+                    </a:stretch>
+                  </pic:blipFill>
+                  <pic:spPr bwMode="auto">
+                    <a:xfrm>
+                      <a:off x="0" y="0"/>
+                      <a:ext cx="5535255" cy="3598894"/>
+                    </a:xfrm>
+                    <a:prstGeom prst="rect">
+                      <a:avLst/>
+                    </a:prstGeom>
+                    <a:noFill/>
+                  </pic:spPr>
+                </pic:pic>
+              </a:graphicData>
+            </a:graphic>
+          </wp:inline>
+        </w:drawing>
+      </w:r>
+    </w:p>
+    <w:p>
+      <w:pPr>
+        <w:rPr>
+          <w:lang w:val="es-MX"/>
+        </w:rPr>
+      </w:pPr>
+      <w:r>
+        <w:rPr>
+          <w:lang w:val="es-MX"/>
+        </w:rPr>
+        <w:drawing>
+          <wp:inline distT="0" distB="0" distL="0" distR="0" wp14:anchorId="78EF9ADF" wp14:editId="16737C87">
+            <wp:extent cx="5612130" cy="3507740"/>
+            <wp:effectExtent l="0" t="0" r="0" b="0"/>
+            <wp:docPr id="1345009311" name="Imagen 1" descr="Texto&#10;&#10;Descripción generada automáticamente"/>
+            <wp:cNvGraphicFramePr>
+              <a:graphicFrameLocks xmlns:a="http://schemas.openxmlformats.org/drawingml/2006/main" noChangeAspect="1"/>
+            </wp:cNvGraphicFramePr>
+            <a:graphic xmlns:a="http://schemas.openxmlformats.org/drawingml/2006/main">
+              <a:graphicData uri="http://schemas.openxmlformats.org/drawingml/2006/picture">
+                <pic:pic xmlns:pic="http://schemas.openxmlformats.org/drawingml/2006/picture">
+                  <pic:nvPicPr>
+                    <pic:cNvPr id="1345009311" name="Imagen 1" descr="Texto&#10;&#10;Descripción generada automáticamente"/>
+                    <pic:cNvPicPr/>
+                  </pic:nvPicPr>
+                  <pic:blipFill>
+                    <a:blip r:embed="rId17"/>
+                    <a:stretch>
+                      <a:fillRect/>
+                    </a:stretch>
+                  </pic:blipFill>
+                  <pic:spPr>
+                    <a:xfrm>
+                      <a:off x="0" y="0"/>
+                      <a:ext cx="5612130" cy="3507740"/>
+                    </a:xfrm>
+                    <a:prstGeom prst="rect">
+                      <a:avLst/>
+                    </a:prstGeom>
+                  </pic:spPr>
+                </pic:pic>
+              </a:graphicData>
+            </a:graphic>
+          </wp:inline>
+        </w:drawing>
+      </w:r>
+    </w:p>
+    <w:p>
+      <w:pPr>
+        <w:rPr>
+          <w:lang w:val="es-MX"/>
+        </w:rPr>
+      </w:pPr>
+    </w:p>
+    <w:p>
+      <w:pPr>
+        <w:rPr>
+          <w:lang w:val="es-MX"/>
+        </w:rPr>
+      </w:pPr>
+      <w:r>
+        <w:rPr>
+          <w:lang w:val="es-MX"/>
+        </w:rPr>
+        <w:lastRenderedPageBreak/>
+        <w:t xml:space="preserve">Karen pineda </w:t>
+      </w:r>
+    </w:p>
+    <w:p>
+      <w:r>
+        <w:drawing>
+          <wp:inline distT="0" distB="0" distL="0" distR="0" wp14:anchorId="7604D8D2" wp14:editId="7671F92D">
+            <wp:extent cx="5612130" cy="3156585"/>
+            <wp:effectExtent l="0" t="0" r="0" b="0"/>
+            <wp:docPr id="359521538" name="Imagen 2" descr="Captura de pantalla de computadora&#10;&#10;Descripción generada automáticamente"/>
+            <wp:cNvGraphicFramePr>
+              <a:graphicFrameLocks xmlns:a="http://schemas.openxmlformats.org/drawingml/2006/main" noChangeAspect="1"/>
+            </wp:cNvGraphicFramePr>
+            <a:graphic xmlns:a="http://schemas.openxmlformats.org/drawingml/2006/main">
+              <a:graphicData uri="http://schemas.openxmlformats.org/drawingml/2006/picture">
+                <pic:pic xmlns:pic="http://schemas.openxmlformats.org/drawingml/2006/picture">
+                  <pic:nvPicPr>
+                    <pic:cNvPr id="359521538" name="Imagen 2" descr="Captura de pantalla de computadora&#10;&#10;Descripción generada automáticamente"/>
+                    <pic:cNvPicPr>
+                      <a:picLocks noChangeAspect="1" noChangeArrowheads="1"/>
+                    </pic:cNvPicPr>
+                  </pic:nvPicPr>
+                  <pic:blipFill>
+                    <a:blip r:embed="rId18" cstate="print">
+                      <a:extLst>
+                        <a:ext uri="{28A0092B-C50C-407E-A947-70E740481C1C}">
+                          <a14:useLocalDpi xmlns:a14="http://schemas.microsoft.com/office/drawing/2010/main" val="0"/>
+                        </a:ext>
+                      </a:extLst>
+                    </a:blip>
+                    <a:srcRect/>
+                    <a:stretch>
+                      <a:fillRect/>
+                    </a:stretch>
+                  </pic:blipFill>
+                  <pic:spPr bwMode="auto">
+                    <a:xfrm>
+                      <a:off x="0" y="0"/>
+                      <a:ext cx="5612130" cy="3156585"/>
+                    </a:xfrm>
+                    <a:prstGeom prst="rect">
+                      <a:avLst/>
+                    </a:prstGeom>
+                    <a:noFill/>
+                    <a:ln>
+                      <a:noFill/>
+                    </a:ln>
+                  </pic:spPr>
+                </pic:pic>
+              </a:graphicData>
+            </a:graphic>
+          </wp:inline>
+        </w:drawing>
+      </w:r>
+    </w:p>
+    <w:p>
+      <w:pPr>
+        <w:rPr>
+          <w:lang w:val="es-MX"/>
+        </w:rPr>
+      </w:pPr>
     </w:p>
     <w:sectPr>
       <w:pgSz w:w="12240" w:h="15840"/>
@@ -1021,7 +1452,6 @@
   <w:style w:type="character" w:default="1" w:styleId="Fuentedeprrafopredeter">
     <w:name w:val="Default Paragraph Font"/>
     <w:uiPriority w:val="1"/>
-    <w:semiHidden/>
     <w:unhideWhenUsed/>
   </w:style>
   <w:style w:type="table" w:default="1" w:styleId="Tablanormal">

</xml_diff>